<commit_message>
-finished questions for turning in HW4. -started fars_analysis document. -made minor changes to cleaning the commented section. -opened a fars_functions.R script.
</commit_message>
<xml_diff>
--- a/writing/cleaning_description.docx
+++ b/writing/cleaning_description.docx
@@ -2264,7 +2264,7 @@
         <w:rPr>
           <w:rStyle w:val="CommentTok"/>
         </w:rPr>
-        <w:t xml:space="preserve">#A: Reading in the CSV file as a dataframe, renaming it to "df"" </w:t>
+        <w:t xml:space="preserve">#A: Reading in the CSV file as a dataframe, renaming it to "df"" one year at a time</w:t>
       </w:r>
       <w:r>
         <w:br w:type="textWrapping"/>
@@ -3578,7 +3578,7 @@
         <w:rPr>
           <w:rStyle w:val="CommentTok"/>
         </w:rPr>
-        <w:t xml:space="preserve">#A: Breaking down the alc_res variable, where if alc_res was &gt;94 then NA is returned, if less than 94 its output is the absolute vale of alcohol content. The other values are then divided by 10. A new alcohol column is formed with logical class of TRUE or FALSE. Then the alc_res column is then removed.</w:t>
+        <w:t xml:space="preserve">#A: Breaking down the alc_res variable, where if alc_res was &gt;94 then NA is returned, if it was less than 94 its output is the absolute vale of alcohol content. This values is then divided by 10. A new alcohol column is formed with logical class of TRUE or FALSE. Then the alc_res column is then removed.</w:t>
       </w:r>
       <w:r>
         <w:br w:type="textWrapping"/>
@@ -3593,7 +3593,7 @@
         <w:rPr>
           <w:rStyle w:val="CommentTok"/>
         </w:rPr>
-        <w:t xml:space="preserve">#B: Alc_res &gt; 94 is coded as NA because it represented unknown results, no test given, or a different test was performed, They divided by 10 because then it is signifying the blood alcohol content.This is to change this variable into a meaningful, integer value instead of code</w:t>
+        <w:t xml:space="preserve">#B: Alc_res &gt; 94 is coded as NA because it represented unknown results, no test given, or a different test was performed, They divided by 10 to signify the blood alcohol content. Overall, this is to change this variable into a meaningful, integer value instead of code. </w:t>
       </w:r>
       <w:r>
         <w:br w:type="textWrapping"/>
@@ -5390,7 +5390,7 @@
         <w:rPr>
           <w:rStyle w:val="CommentTok"/>
         </w:rPr>
-        <w:t xml:space="preserve">#A: Gather is used to create a new column called drug_number (which will contain values 1,2 or 3) and the corresponding values (codes) will go into a column called drug_type_raw. Mutate is then used to create third column called drug)type where the character name for the corresponding code is entered into the column. Drug type is then turned into a factor. Select is used to eliminate drug type raw and drug number because they are no longer needed. </w:t>
+        <w:t xml:space="preserve">#A: Gather is used to create a new column called drug_number (which will contain values 1,2 or 3) and the corresponding values (codes) will go into a column called drug_type_raw. Mutate is then used to create a third column called drug_type where the character name for the corresponding code is entered into the column. Drug type is then turned into a factor. Select is used to eliminate drug type raw and drug number because they are no longer needed. </w:t>
       </w:r>
       <w:r>
         <w:br w:type="textWrapping"/>
@@ -6629,7 +6629,7 @@
         <w:rPr>
           <w:rStyle w:val="CommentTok"/>
         </w:rPr>
-        <w:t xml:space="preserve">#Changing from long to wide format by drug type, so that each drug type is a new column (ie. narcotic). If there is nothing in that column it won't repeat or continue to fill if it isempty</w:t>
+        <w:t xml:space="preserve">#Changing from long to wide format by drug type, so that each drug type is a new column (ie. narcotic). If there is nothing in that column it won't repeat or continue to fill if it is empty</w:t>
       </w:r>
       <w:r>
         <w:br w:type="textWrapping"/>
@@ -6992,7 +6992,7 @@
         <w:rPr>
           <w:rStyle w:val="CommentTok"/>
         </w:rPr>
-        <w:t xml:space="preserve">#gathering to change once again from wide to long format (from columns to rows)</w:t>
+        <w:t xml:space="preserve">#gathering to change once again from wide to long format (from columns to rows) and including alcohol. The new column will be called Drug_type, and positive for drug will include wether or not they were positive or not for a drug. </w:t>
       </w:r>
       <w:r>
         <w:br w:type="textWrapping"/>
@@ -7293,6 +7293,70 @@
           <w:rStyle w:val="NormalTok"/>
         </w:rPr>
         <w:t xml:space="preserve">)</w:t>
+      </w:r>
+      <w:r>
+        <w:br w:type="textWrapping"/>
+      </w:r>
+      <w:r>
+        <w:rPr>
+          <w:rStyle w:val="CommentTok"/>
+        </w:rPr>
+        <w:t xml:space="preserve">#done! </w:t>
+      </w:r>
+    </w:p>
+    <w:p>
+      <w:pPr>
+        <w:pStyle w:val="SourceCode"/>
+      </w:pPr>
+      <w:r>
+        <w:rPr>
+          <w:rStyle w:val="KeywordTok"/>
+        </w:rPr>
+        <w:t xml:space="preserve">load</w:t>
+      </w:r>
+      <w:r>
+        <w:rPr>
+          <w:rStyle w:val="NormalTok"/>
+        </w:rPr>
+        <w:t xml:space="preserve">(</w:t>
+      </w:r>
+      <w:r>
+        <w:rPr>
+          <w:rStyle w:val="StringTok"/>
+        </w:rPr>
+        <w:t xml:space="preserve">"/Users/katehuebner/Desktop/r_rogramming_for_research/fars_analysis/data/clean_fars.RData"</w:t>
+      </w:r>
+      <w:r>
+        <w:rPr>
+          <w:rStyle w:val="NormalTok"/>
+        </w:rPr>
+        <w:t xml:space="preserve">)</w:t>
+      </w:r>
+      <w:r>
+        <w:br w:type="textWrapping"/>
+      </w:r>
+      <w:r>
+        <w:rPr>
+          <w:rStyle w:val="KeywordTok"/>
+        </w:rPr>
+        <w:t xml:space="preserve">dim</w:t>
+      </w:r>
+      <w:r>
+        <w:rPr>
+          <w:rStyle w:val="NormalTok"/>
+        </w:rPr>
+        <w:t xml:space="preserve">(clean_fars)</w:t>
+      </w:r>
+    </w:p>
+    <w:p>
+      <w:pPr>
+        <w:pStyle w:val="SourceCode"/>
+      </w:pPr>
+      <w:r>
+        <w:rPr>
+          <w:rStyle w:val="VerbatimChar"/>
+        </w:rPr>
+        <w:t xml:space="preserve">## [1] 156413      6</w:t>
       </w:r>
     </w:p>
     <w:sectPr/>
@@ -7403,7 +7467,7 @@
     </w:lvl>
   </w:abstractNum>
   <w:abstractNum w:abstractNumId="990">
-    <w:nsid w:val="256312ac"/>
+    <w:nsid w:val="7e50c4ed"/>
     <w:multiLevelType w:val="multilevel"/>
     <w:lvl w:ilvl="0">
       <w:numFmt w:val="bullet"/>

</xml_diff>